<commit_message>
Add start/end date for education.
</commit_message>
<xml_diff>
--- a/dynaresume/org.dynaresume.eclipse.reporting/src/org/dynaresume/eclipse/reporting/Resume.docx
+++ b/dynaresume/org.dynaresume.eclipse.reporting/src/org/dynaresume/eclipse/reporting/Resume.docx
@@ -4,106 +4,235 @@
   <w:body>
     <w:tbl>
       <w:tblPr>
-        <w:tblStyle w:val="Grilledutableau"/>
-        <w:tblW w:w="9943" w:type="dxa"/>
-        <w:tblLook w:val="04A0"/>
+        <w:tblW w:w="0" w:type="auto"/>
+        <w:tblCellMar>
+          <w:left w:w="70" w:type="dxa"/>
+          <w:right w:w="70" w:type="dxa"/>
+        </w:tblCellMar>
+        <w:tblLook w:val="0000"/>
       </w:tblPr>
       <w:tblGrid>
-        <w:gridCol w:w="7905"/>
-        <w:gridCol w:w="2038"/>
+        <w:gridCol w:w="7016"/>
+        <w:gridCol w:w="2196"/>
       </w:tblGrid>
       <w:tr>
-        <w:trPr>
-          <w:trHeight w:val="1438"/>
-        </w:trPr>
-        <w:tc>
-          <w:tcPr>
-            <w:tcW w:w="7905" w:type="dxa"/>
-          </w:tcPr>
-          <w:p>
-            <w:pPr>
-              <w:pStyle w:val="Standard"/>
-            </w:pPr>
-            <w:fldSimple w:instr=" MERGEFIELD  $person.FirstName  \* MERGEFORMAT ">
-              <w:r>
-                <w:rPr>
-                  <w:b/>
-                  <w:noProof/>
-                </w:rPr>
-                <w:t>«$person.FirstName»</w:t>
-              </w:r>
-            </w:fldSimple>
-            <w:r>
+        <w:tc>
+          <w:tcPr>
+            <w:tcW w:w="7016" w:type="dxa"/>
+          </w:tcPr>
+          <w:p>
+            <w:pPr>
+              <w:pStyle w:val="Titre2"/>
+              <w:rPr>
+                <w:sz w:val="24"/>
+              </w:rPr>
+            </w:pPr>
+            <w:r>
+              <w:rPr>
+                <w:sz w:val="24"/>
+              </w:rPr>
+              <w:fldChar w:fldCharType="begin"/>
+            </w:r>
+            <w:r>
+              <w:rPr>
+                <w:sz w:val="24"/>
+              </w:rPr>
+              <w:instrText xml:space="preserve"> MERGEFIELD  $person.LastName </w:instrText>
+            </w:r>
+            <w:r>
+              <w:rPr>
+                <w:sz w:val="24"/>
+              </w:rPr>
+              <w:fldChar w:fldCharType="separate"/>
+            </w:r>
+            <w:r>
+              <w:rPr>
+                <w:noProof/>
+                <w:sz w:val="24"/>
+              </w:rPr>
+              <w:t>«$person.LastName»</w:t>
+            </w:r>
+            <w:r>
+              <w:rPr>
+                <w:sz w:val="24"/>
+              </w:rPr>
+              <w:fldChar w:fldCharType="end"/>
+            </w:r>
+            <w:r>
+              <w:rPr>
+                <w:sz w:val="24"/>
+              </w:rPr>
               <w:t xml:space="preserve"> </w:t>
             </w:r>
-            <w:fldSimple w:instr=" MERGEFIELD  $person.LastName  \* MERGEFORMAT ">
-              <w:r>
-                <w:rPr>
-                  <w:b/>
-                  <w:noProof/>
-                </w:rPr>
-                <w:t>«$person.LastName»</w:t>
-              </w:r>
-            </w:fldSimple>
-          </w:p>
-          <w:p>
-            <w:pPr>
-              <w:pStyle w:val="Standard"/>
-            </w:pPr>
-            <w:r>
-              <w:t>Tel :</w:t>
-            </w:r>
-          </w:p>
-          <w:p>
-            <w:pPr>
-              <w:pStyle w:val="Standard"/>
-            </w:pPr>
-            <w:r>
-              <w:t>Portable :</w:t>
-            </w:r>
-          </w:p>
-          <w:p>
-            <w:r>
-              <w:sym w:font="Wingdings" w:char="F02A"/>
-            </w:r>
-            <w:r>
-              <w:t> </w:t>
-            </w:r>
-            <w:r>
-              <w:t>:</w:t>
-            </w:r>
-            <w:r>
-              <w:t xml:space="preserve"> </w:t>
-            </w:r>
-            <w:hyperlink r:id="rId4" w:history="1">
+            <w:r>
+              <w:rPr>
+                <w:sz w:val="24"/>
+              </w:rPr>
+              <w:fldChar w:fldCharType="begin"/>
+            </w:r>
+            <w:r>
+              <w:rPr>
+                <w:sz w:val="24"/>
+              </w:rPr>
+              <w:instrText xml:space="preserve"> MERGEFIELD  $person.FirstName </w:instrText>
+            </w:r>
+            <w:r>
+              <w:rPr>
+                <w:sz w:val="24"/>
+              </w:rPr>
+              <w:fldChar w:fldCharType="separate"/>
+            </w:r>
+            <w:r>
+              <w:rPr>
+                <w:noProof/>
+                <w:sz w:val="24"/>
+              </w:rPr>
+              <w:t>«$person.FirstName»</w:t>
+            </w:r>
+            <w:r>
+              <w:rPr>
+                <w:sz w:val="24"/>
+              </w:rPr>
+              <w:fldChar w:fldCharType="end"/>
+            </w:r>
+          </w:p>
+          <w:p>
+            <w:pPr>
+              <w:rPr>
+                <w:rFonts w:ascii="Book Antiqua" w:hAnsi="Book Antiqua"/>
+                <w:sz w:val="24"/>
+              </w:rPr>
+            </w:pPr>
+            <w:r>
+              <w:rPr>
+                <w:rFonts w:ascii="Book Antiqua" w:hAnsi="Book Antiqua"/>
+                <w:sz w:val="24"/>
+              </w:rPr>
+              <w:t>24 rue Gabillot</w:t>
+            </w:r>
+          </w:p>
+          <w:p>
+            <w:pPr>
+              <w:rPr>
+                <w:rFonts w:ascii="Book Antiqua" w:hAnsi="Book Antiqua"/>
+                <w:sz w:val="24"/>
+              </w:rPr>
+            </w:pPr>
+            <w:r>
+              <w:rPr>
+                <w:rFonts w:ascii="Book Antiqua" w:hAnsi="Book Antiqua"/>
+                <w:sz w:val="24"/>
+              </w:rPr>
+              <w:t>69003 LYON</w:t>
+            </w:r>
+          </w:p>
+          <w:p>
+            <w:pPr>
+              <w:rPr>
+                <w:rFonts w:ascii="Book Antiqua" w:hAnsi="Book Antiqua"/>
+                <w:sz w:val="24"/>
+              </w:rPr>
+            </w:pPr>
+            <w:r>
+              <w:rPr>
+                <w:rFonts w:ascii="Book Antiqua" w:hAnsi="Book Antiqua"/>
+                <w:sz w:val="24"/>
+              </w:rPr>
+              <w:t xml:space="preserve">Tél : </w:t>
+            </w:r>
+          </w:p>
+          <w:p>
+            <w:pPr>
+              <w:rPr>
+                <w:rFonts w:ascii="Book Antiqua" w:hAnsi="Book Antiqua"/>
+                <w:sz w:val="24"/>
+              </w:rPr>
+            </w:pPr>
+            <w:r>
+              <w:rPr>
+                <w:rFonts w:ascii="Book Antiqua" w:hAnsi="Book Antiqua"/>
+                <w:sz w:val="24"/>
+              </w:rPr>
+              <w:t xml:space="preserve">Portable : </w:t>
+            </w:r>
+          </w:p>
+          <w:p>
+            <w:pPr>
+              <w:rPr>
+                <w:rFonts w:ascii="Book Antiqua" w:hAnsi="Book Antiqua"/>
+                <w:sz w:val="24"/>
+                <w:lang w:val="de-DE"/>
+              </w:rPr>
+            </w:pPr>
+            <w:r>
+              <w:rPr>
+                <w:rFonts w:ascii="Book Antiqua" w:hAnsi="Book Antiqua"/>
+                <w:sz w:val="24"/>
+                <w:lang w:val="de-DE"/>
+              </w:rPr>
+              <w:t>E-</w:t>
+            </w:r>
+            <w:proofErr w:type="spellStart"/>
+            <w:r>
+              <w:rPr>
+                <w:rFonts w:ascii="Book Antiqua" w:hAnsi="Book Antiqua"/>
+                <w:sz w:val="24"/>
+                <w:lang w:val="de-DE"/>
+              </w:rPr>
+              <w:t>mail</w:t>
+            </w:r>
+            <w:proofErr w:type="spellEnd"/>
+            <w:r>
+              <w:rPr>
+                <w:rFonts w:ascii="Book Antiqua" w:hAnsi="Book Antiqua"/>
+                <w:sz w:val="24"/>
+                <w:lang w:val="de-DE"/>
+              </w:rPr>
+              <w:t xml:space="preserve"> : </w:t>
+            </w:r>
+            <w:hyperlink r:id="rId5" w:history="1">
               <w:r>
                 <w:rPr>
                   <w:rStyle w:val="Lienhypertexte"/>
-                  <w:noProof/>
+                  <w:rFonts w:ascii="Book Antiqua" w:hAnsi="Book Antiqua"/>
+                  <w:sz w:val="24"/>
+                  <w:lang w:val="de-DE"/>
                 </w:rPr>
-                <w:t>$person.Email</w:t>
+                <w:t>$</w:t>
               </w:r>
+              <w:proofErr w:type="spellStart"/>
+              <w:r>
+                <w:rPr>
+                  <w:rStyle w:val="Lienhypertexte"/>
+                  <w:rFonts w:ascii="Book Antiqua" w:hAnsi="Book Antiqua"/>
+                  <w:sz w:val="24"/>
+                  <w:lang w:val="de-DE"/>
+                </w:rPr>
+                <w:t>person.Email</w:t>
+              </w:r>
+              <w:proofErr w:type="spellEnd"/>
             </w:hyperlink>
           </w:p>
-          <w:p>
-            <w:pPr>
-              <w:pStyle w:val="Standard"/>
-            </w:pPr>
-          </w:p>
-        </w:tc>
-        <w:tc>
-          <w:tcPr>
-            <w:tcW w:w="2038" w:type="dxa"/>
-          </w:tcPr>
-          <w:p>
-            <w:pPr>
-              <w:pStyle w:val="Standard"/>
+        </w:tc>
+        <w:tc>
+          <w:tcPr>
+            <w:tcW w:w="2196" w:type="dxa"/>
+          </w:tcPr>
+          <w:p>
+            <w:pPr>
+              <w:jc w:val="right"/>
+              <w:rPr>
+                <w:rFonts w:ascii="Book Antiqua" w:hAnsi="Book Antiqua"/>
+                <w:sz w:val="24"/>
+                <w:lang w:val="de-DE"/>
+              </w:rPr>
             </w:pPr>
             <w:bookmarkStart w:id="0" w:name="photo"/>
             <w:r>
               <w:rPr>
+                <w:rFonts w:ascii="Book Antiqua" w:hAnsi="Book Antiqua"/>
                 <w:noProof/>
-                <w:lang w:bidi="ar-SA"/>
+                <w:sz w:val="24"/>
               </w:rPr>
               <w:drawing>
                 <wp:inline distT="0" distB="0" distL="0" distR="0">
@@ -121,7 +250,7 @@
                           <pic:cNvPicPr/>
                         </pic:nvPicPr>
                         <pic:blipFill>
-                          <a:blip r:embed="rId5" cstate="print"/>
+                          <a:blip r:embed="rId6" cstate="print"/>
                           <a:stretch>
                             <a:fillRect/>
                           </a:stretch>
@@ -148,26 +277,21 @@
     </w:tbl>
     <w:p>
       <w:pPr>
-        <w:pStyle w:val="Standard"/>
-        <w:spacing w:before="240"/>
-        <w:jc w:val="center"/>
         <w:rPr>
-          <w:b/>
-          <w:sz w:val="36"/>
-          <w:szCs w:val="36"/>
+          <w:rFonts w:ascii="Book Antiqua" w:hAnsi="Book Antiqua"/>
+          <w:sz w:val="24"/>
+          <w:lang w:val="de-DE"/>
         </w:rPr>
       </w:pPr>
-      <w:fldSimple w:instr=" MERGEFIELD  $resume.Title  \* MERGEFORMAT ">
-        <w:r>
-          <w:rPr>
-            <w:b/>
-            <w:noProof/>
-            <w:sz w:val="36"/>
-            <w:szCs w:val="36"/>
-          </w:rPr>
-          <w:t>«$resume.Title»</w:t>
-        </w:r>
-      </w:fldSimple>
+    </w:p>
+    <w:p>
+      <w:pPr>
+        <w:rPr>
+          <w:rFonts w:ascii="Book Antiqua" w:hAnsi="Book Antiqua"/>
+          <w:sz w:val="24"/>
+          <w:lang w:val="de-DE"/>
+        </w:rPr>
+      </w:pPr>
     </w:p>
     <w:p>
       <w:pPr>
@@ -196,6 +320,14 @@
         <w:t>Formation</w:t>
       </w:r>
     </w:p>
+    <w:p>
+      <w:pPr>
+        <w:rPr>
+          <w:rFonts w:ascii="Book Antiqua" w:hAnsi="Book Antiqua"/>
+          <w:sz w:val="24"/>
+        </w:rPr>
+      </w:pPr>
+    </w:p>
     <w:tbl>
       <w:tblPr>
         <w:tblW w:w="0" w:type="auto"/>
@@ -207,7 +339,6 @@
           <w:insideH w:val="single" w:sz="4" w:space="0" w:color="auto"/>
           <w:insideV w:val="single" w:sz="4" w:space="0" w:color="auto"/>
         </w:tblBorders>
-        <w:tblLayout w:type="fixed"/>
         <w:tblCellMar>
           <w:left w:w="70" w:type="dxa"/>
           <w:right w:w="70" w:type="dxa"/>
@@ -215,75 +346,106 @@
         <w:tblLook w:val="0000"/>
       </w:tblPr>
       <w:tblGrid>
-        <w:gridCol w:w="2338"/>
-        <w:gridCol w:w="7155"/>
+        <w:gridCol w:w="3280"/>
+        <w:gridCol w:w="5932"/>
       </w:tblGrid>
       <w:tr>
         <w:tc>
           <w:tcPr>
-            <w:tcW w:w="2338" w:type="dxa"/>
-            <w:tcBorders>
-              <w:top w:val="nil"/>
-              <w:left w:val="nil"/>
-              <w:bottom w:val="nil"/>
-              <w:right w:val="nil"/>
-            </w:tcBorders>
-          </w:tcPr>
-          <w:p>
-            <w:pPr>
-              <w:spacing w:before="60"/>
-              <w:rPr>
-                <w:sz w:val="24"/>
-              </w:rPr>
-            </w:pPr>
-            <w:fldSimple w:instr=" MERGEFIELD  $educations.DateYear  \* MERGEFORMAT ">
+            <w:tcW w:w="2055" w:type="dxa"/>
+            <w:tcBorders>
+              <w:top w:val="nil"/>
+              <w:left w:val="nil"/>
+              <w:bottom w:val="nil"/>
+              <w:right w:val="nil"/>
+            </w:tcBorders>
+          </w:tcPr>
+          <w:p>
+            <w:pPr>
+              <w:rPr>
+                <w:sz w:val="24"/>
+              </w:rPr>
+            </w:pPr>
+            <w:fldSimple w:instr=" MERGEFIELD  $educations.StartDateYear  \* MERGEFORMAT ">
               <w:r>
                 <w:rPr>
+                  <w:rFonts w:ascii="Book Antiqua" w:hAnsi="Book Antiqua"/>
                   <w:noProof/>
+                  <w:sz w:val="24"/>
                 </w:rPr>
-                <w:t>«$educations.DateYear»</w:t>
+                <w:t>«$educations.StartDateYear»</w:t>
               </w:r>
             </w:fldSimple>
-          </w:p>
-        </w:tc>
-        <w:tc>
-          <w:tcPr>
-            <w:tcW w:w="7155" w:type="dxa"/>
-            <w:tcBorders>
-              <w:top w:val="nil"/>
-              <w:left w:val="nil"/>
-              <w:bottom w:val="nil"/>
-              <w:right w:val="nil"/>
-            </w:tcBorders>
-          </w:tcPr>
-          <w:p>
-            <w:pPr>
-              <w:rPr>
-                <w:sz w:val="24"/>
-              </w:rPr>
-            </w:pPr>
-            <w:r>
-              <w:rPr>
-                <w:rFonts w:ascii="Book Antiqua" w:hAnsi="Book Antiqua"/>
-                <w:sz w:val="24"/>
-              </w:rPr>
-              <w:t xml:space="preserve">: </w:t>
+            <w:r>
+              <w:rPr>
+                <w:rFonts w:ascii="Book Antiqua" w:hAnsi="Book Antiqua"/>
+                <w:sz w:val="24"/>
+              </w:rPr>
+              <w:t xml:space="preserve">- </w:t>
+            </w:r>
+            <w:fldSimple w:instr=" MERGEFIELD  $educations.EndDateYear  \* MERGEFORMAT ">
+              <w:r>
+                <w:rPr>
+                  <w:rFonts w:ascii="Book Antiqua" w:hAnsi="Book Antiqua"/>
+                  <w:noProof/>
+                  <w:sz w:val="24"/>
+                </w:rPr>
+                <w:t>«$educations.EndDateYear»</w:t>
+              </w:r>
+            </w:fldSimple>
+          </w:p>
+        </w:tc>
+        <w:tc>
+          <w:tcPr>
+            <w:tcW w:w="7157" w:type="dxa"/>
+            <w:tcBorders>
+              <w:top w:val="nil"/>
+              <w:left w:val="nil"/>
+              <w:bottom w:val="nil"/>
+              <w:right w:val="nil"/>
+            </w:tcBorders>
+          </w:tcPr>
+          <w:p>
+            <w:pPr>
+              <w:rPr>
+                <w:sz w:val="24"/>
+              </w:rPr>
+            </w:pPr>
+            <w:r>
+              <w:rPr>
+                <w:rFonts w:ascii="Book Antiqua" w:hAnsi="Book Antiqua"/>
+                <w:sz w:val="24"/>
+              </w:rPr>
+              <w:t>:</w:t>
+            </w:r>
+            <w:r>
+              <w:rPr>
+                <w:rFonts w:ascii="Book Antiqua" w:hAnsi="Book Antiqua"/>
+                <w:sz w:val="24"/>
+              </w:rPr>
+              <w:t xml:space="preserve"> </w:t>
             </w:r>
             <w:fldSimple w:instr=" MERGEFIELD  $educations.Label  \* MERGEFORMAT ">
               <w:r>
                 <w:rPr>
+                  <w:rFonts w:ascii="Book Antiqua" w:hAnsi="Book Antiqua"/>
                   <w:noProof/>
+                  <w:sz w:val="24"/>
                 </w:rPr>
                 <w:t>«$educations.Label»</w:t>
               </w:r>
             </w:fldSimple>
+            <w:fldSimple w:instr=" MERGEFIELD  $educations.Label  \* MERGEFORMAT "/>
           </w:p>
         </w:tc>
       </w:tr>
     </w:tbl>
     <w:p>
       <w:pPr>
-        <w:pStyle w:val="Standard"/>
+        <w:rPr>
+          <w:rFonts w:ascii="Book Antiqua" w:hAnsi="Book Antiqua"/>
+          <w:sz w:val="24"/>
+        </w:rPr>
       </w:pPr>
     </w:p>
     <w:p>
@@ -315,43 +477,11 @@
     </w:p>
     <w:p>
       <w:pPr>
-        <w:pStyle w:val="Standard"/>
-      </w:pPr>
-      <w:r>
-        <w:t>TODO</w:t>
-      </w:r>
-    </w:p>
-    <w:p>
-      <w:pPr>
-        <w:pStyle w:val="Standard"/>
-      </w:pPr>
-    </w:p>
-    <w:p>
-      <w:pPr>
-        <w:pStyle w:val="Titre1"/>
-        <w:pBdr>
-          <w:top w:val="single" w:sz="4" w:space="1" w:color="999999"/>
-          <w:left w:val="single" w:sz="4" w:space="4" w:color="999999"/>
-          <w:bottom w:val="single" w:sz="4" w:space="1" w:color="999999"/>
-          <w:right w:val="single" w:sz="4" w:space="4" w:color="999999"/>
-        </w:pBdr>
-        <w:shd w:val="clear" w:color="auto" w:fill="E6E6E6"/>
         <w:rPr>
-          <w:b w:val="0"/>
-          <w:bCs w:val="0"/>
-          <w:color w:val="333333"/>
+          <w:rFonts w:ascii="Book Antiqua" w:hAnsi="Book Antiqua"/>
           <w:sz w:val="24"/>
         </w:rPr>
       </w:pPr>
-      <w:r>
-        <w:rPr>
-          <w:b w:val="0"/>
-          <w:bCs w:val="0"/>
-          <w:color w:val="333333"/>
-          <w:sz w:val="24"/>
-        </w:rPr>
-        <w:t>Expériences professionnelles</w:t>
-      </w:r>
     </w:p>
     <w:tbl>
       <w:tblPr>
@@ -388,20 +518,17 @@
           <w:p>
             <w:pPr>
               <w:rPr>
-                <w:rFonts w:ascii="Book Antiqua" w:hAnsi="Book Antiqua"/>
-                <w:i/>
-                <w:iCs/>
-                <w:sz w:val="24"/>
-              </w:rPr>
-            </w:pPr>
-            <w:r>
-              <w:rPr>
-                <w:rFonts w:ascii="Book Antiqua" w:hAnsi="Book Antiqua"/>
-                <w:i/>
-                <w:iCs/>
-                <w:sz w:val="24"/>
-              </w:rPr>
-              <w:t>TODO</w:t>
+                <w:sz w:val="24"/>
+                <w:lang w:val="en-GB"/>
+              </w:rPr>
+            </w:pPr>
+            <w:r>
+              <w:rPr>
+                <w:rFonts w:ascii="Book Antiqua" w:hAnsi="Book Antiqua"/>
+                <w:sz w:val="24"/>
+                <w:lang w:val="en-GB"/>
+              </w:rPr>
+              <w:t>Languages </w:t>
             </w:r>
           </w:p>
         </w:tc>
@@ -417,36 +544,333 @@
           </w:tcPr>
           <w:p>
             <w:pPr>
-              <w:pStyle w:val="Titre2"/>
-              <w:rPr>
-                <w:sz w:val="24"/>
-              </w:rPr>
-            </w:pPr>
-            <w:fldSimple w:instr=" MERGEFIELD  $experiences.Title  \* MERGEFORMAT ">
-              <w:r>
-                <w:rPr>
-                  <w:noProof/>
-                  <w:sz w:val="24"/>
-                </w:rPr>
-                <w:t>«$experiences.Title»</w:t>
-              </w:r>
-            </w:fldSimple>
-          </w:p>
-          <w:p>
-            <w:pPr>
-              <w:rPr>
-                <w:sz w:val="24"/>
-              </w:rPr>
-            </w:pPr>
-            <w:fldSimple w:instr=" MERGEFIELD  $experiences.Detail  \* MERGEFORMAT ">
-              <w:r>
-                <w:rPr>
-                  <w:noProof/>
-                  <w:sz w:val="24"/>
-                </w:rPr>
-                <w:t>«$experiences.Detail»</w:t>
-              </w:r>
-            </w:fldSimple>
+              <w:rPr>
+                <w:sz w:val="24"/>
+                <w:lang w:val="en-GB"/>
+              </w:rPr>
+            </w:pPr>
+            <w:r>
+              <w:rPr>
+                <w:rFonts w:ascii="Book Antiqua" w:hAnsi="Book Antiqua"/>
+                <w:sz w:val="24"/>
+                <w:lang w:val="en-GB"/>
+              </w:rPr>
+              <w:t>: Java, XML, XSL, Velocity, SOAP, ANT, ASPX, C#, ASP, C++</w:t>
+            </w:r>
+            <w:proofErr w:type="gramStart"/>
+            <w:r>
+              <w:rPr>
+                <w:rFonts w:ascii="Book Antiqua" w:hAnsi="Book Antiqua"/>
+                <w:sz w:val="24"/>
+                <w:lang w:val="en-GB"/>
+              </w:rPr>
+              <w:t>,PL</w:t>
+            </w:r>
+            <w:proofErr w:type="gramEnd"/>
+            <w:r>
+              <w:rPr>
+                <w:rFonts w:ascii="Book Antiqua" w:hAnsi="Book Antiqua"/>
+                <w:sz w:val="24"/>
+                <w:lang w:val="en-GB"/>
+              </w:rPr>
+              <w:t>/SQL.</w:t>
+            </w:r>
+          </w:p>
+        </w:tc>
+      </w:tr>
+      <w:tr>
+        <w:tc>
+          <w:tcPr>
+            <w:tcW w:w="2338" w:type="dxa"/>
+            <w:tcBorders>
+              <w:top w:val="nil"/>
+              <w:left w:val="nil"/>
+              <w:bottom w:val="nil"/>
+              <w:right w:val="nil"/>
+            </w:tcBorders>
+          </w:tcPr>
+          <w:p>
+            <w:pPr>
+              <w:rPr>
+                <w:sz w:val="24"/>
+                <w:lang w:val="en-GB"/>
+              </w:rPr>
+            </w:pPr>
+            <w:r>
+              <w:rPr>
+                <w:rFonts w:ascii="Book Antiqua" w:hAnsi="Book Antiqua"/>
+                <w:sz w:val="24"/>
+                <w:lang w:val="en-GB"/>
+              </w:rPr>
+              <w:t>Outils </w:t>
+            </w:r>
+          </w:p>
+        </w:tc>
+        <w:tc>
+          <w:tcPr>
+            <w:tcW w:w="6874" w:type="dxa"/>
+            <w:tcBorders>
+              <w:top w:val="nil"/>
+              <w:left w:val="nil"/>
+              <w:bottom w:val="nil"/>
+              <w:right w:val="nil"/>
+            </w:tcBorders>
+          </w:tcPr>
+          <w:p>
+            <w:pPr>
+              <w:rPr>
+                <w:sz w:val="24"/>
+                <w:lang w:val="en-GB"/>
+              </w:rPr>
+            </w:pPr>
+            <w:r>
+              <w:rPr>
+                <w:rFonts w:ascii="Book Antiqua" w:hAnsi="Book Antiqua"/>
+                <w:sz w:val="24"/>
+                <w:lang w:val="en-GB"/>
+              </w:rPr>
+              <w:t>: JBuilder, Visual Studio .Net, WebSphere.</w:t>
+            </w:r>
+          </w:p>
+        </w:tc>
+      </w:tr>
+      <w:tr>
+        <w:tc>
+          <w:tcPr>
+            <w:tcW w:w="2338" w:type="dxa"/>
+            <w:tcBorders>
+              <w:top w:val="nil"/>
+              <w:left w:val="nil"/>
+              <w:bottom w:val="nil"/>
+              <w:right w:val="nil"/>
+            </w:tcBorders>
+          </w:tcPr>
+          <w:p>
+            <w:pPr>
+              <w:rPr>
+                <w:rFonts w:ascii="Book Antiqua" w:hAnsi="Book Antiqua"/>
+                <w:sz w:val="24"/>
+                <w:lang w:val="en-GB"/>
+              </w:rPr>
+            </w:pPr>
+            <w:r>
+              <w:rPr>
+                <w:rFonts w:ascii="Book Antiqua" w:hAnsi="Book Antiqua"/>
+                <w:sz w:val="24"/>
+                <w:lang w:val="en-GB"/>
+              </w:rPr>
+              <w:t>Framework</w:t>
+            </w:r>
+          </w:p>
+        </w:tc>
+        <w:tc>
+          <w:tcPr>
+            <w:tcW w:w="6874" w:type="dxa"/>
+            <w:tcBorders>
+              <w:top w:val="nil"/>
+              <w:left w:val="nil"/>
+              <w:bottom w:val="nil"/>
+              <w:right w:val="nil"/>
+            </w:tcBorders>
+          </w:tcPr>
+          <w:p>
+            <w:pPr>
+              <w:tabs>
+                <w:tab w:val="left" w:pos="2500"/>
+              </w:tabs>
+              <w:rPr>
+                <w:rFonts w:ascii="Book Antiqua" w:hAnsi="Book Antiqua"/>
+                <w:sz w:val="24"/>
+                <w:lang w:val="en-GB"/>
+              </w:rPr>
+            </w:pPr>
+            <w:r>
+              <w:rPr>
+                <w:rFonts w:ascii="Book Antiqua" w:hAnsi="Book Antiqua"/>
+                <w:sz w:val="24"/>
+                <w:lang w:val="en-GB"/>
+              </w:rPr>
+              <w:t>: Struts, JSF, Velocity, EJB, Hibernate, .Net, Web Services.</w:t>
+            </w:r>
+          </w:p>
+        </w:tc>
+      </w:tr>
+      <w:tr>
+        <w:tc>
+          <w:tcPr>
+            <w:tcW w:w="2338" w:type="dxa"/>
+            <w:tcBorders>
+              <w:top w:val="nil"/>
+              <w:left w:val="nil"/>
+              <w:bottom w:val="nil"/>
+              <w:right w:val="nil"/>
+            </w:tcBorders>
+          </w:tcPr>
+          <w:p>
+            <w:pPr>
+              <w:rPr>
+                <w:rFonts w:ascii="Book Antiqua" w:hAnsi="Book Antiqua"/>
+                <w:sz w:val="24"/>
+                <w:lang w:val="en-GB"/>
+              </w:rPr>
+            </w:pPr>
+            <w:r>
+              <w:rPr>
+                <w:rFonts w:ascii="Book Antiqua" w:hAnsi="Book Antiqua"/>
+                <w:sz w:val="24"/>
+                <w:lang w:val="en-GB"/>
+              </w:rPr>
+              <w:t>Serveur Application</w:t>
+            </w:r>
+          </w:p>
+        </w:tc>
+        <w:tc>
+          <w:tcPr>
+            <w:tcW w:w="6874" w:type="dxa"/>
+            <w:tcBorders>
+              <w:top w:val="nil"/>
+              <w:left w:val="nil"/>
+              <w:bottom w:val="nil"/>
+              <w:right w:val="nil"/>
+            </w:tcBorders>
+          </w:tcPr>
+          <w:p>
+            <w:pPr>
+              <w:tabs>
+                <w:tab w:val="left" w:pos="2500"/>
+              </w:tabs>
+              <w:rPr>
+                <w:rFonts w:ascii="Book Antiqua" w:hAnsi="Book Antiqua"/>
+                <w:sz w:val="24"/>
+                <w:lang w:val="en-GB"/>
+              </w:rPr>
+            </w:pPr>
+            <w:r>
+              <w:rPr>
+                <w:rFonts w:ascii="Book Antiqua" w:hAnsi="Book Antiqua"/>
+                <w:sz w:val="24"/>
+                <w:lang w:val="en-GB"/>
+              </w:rPr>
+              <w:t>: Websphere 5.0, Tomcat 4.0, Weblogic.</w:t>
+            </w:r>
+          </w:p>
+        </w:tc>
+      </w:tr>
+      <w:tr>
+        <w:tc>
+          <w:tcPr>
+            <w:tcW w:w="2338" w:type="dxa"/>
+            <w:tcBorders>
+              <w:top w:val="nil"/>
+              <w:left w:val="nil"/>
+              <w:bottom w:val="nil"/>
+              <w:right w:val="nil"/>
+            </w:tcBorders>
+          </w:tcPr>
+          <w:p>
+            <w:pPr>
+              <w:rPr>
+                <w:rFonts w:ascii="Book Antiqua" w:hAnsi="Book Antiqua"/>
+                <w:sz w:val="24"/>
+                <w:lang w:val="en-GB"/>
+              </w:rPr>
+            </w:pPr>
+            <w:r>
+              <w:rPr>
+                <w:rFonts w:ascii="Book Antiqua" w:hAnsi="Book Antiqua"/>
+                <w:sz w:val="24"/>
+                <w:lang w:val="en-GB"/>
+              </w:rPr>
+              <w:t xml:space="preserve">SGBD </w:t>
+            </w:r>
+          </w:p>
+        </w:tc>
+        <w:tc>
+          <w:tcPr>
+            <w:tcW w:w="6874" w:type="dxa"/>
+            <w:tcBorders>
+              <w:top w:val="nil"/>
+              <w:left w:val="nil"/>
+              <w:bottom w:val="nil"/>
+              <w:right w:val="nil"/>
+            </w:tcBorders>
+          </w:tcPr>
+          <w:p>
+            <w:pPr>
+              <w:tabs>
+                <w:tab w:val="left" w:pos="2500"/>
+              </w:tabs>
+              <w:rPr>
+                <w:rFonts w:ascii="Book Antiqua" w:hAnsi="Book Antiqua"/>
+                <w:sz w:val="24"/>
+                <w:lang w:val="en-GB"/>
+              </w:rPr>
+            </w:pPr>
+            <w:r>
+              <w:rPr>
+                <w:rFonts w:ascii="Book Antiqua" w:hAnsi="Book Antiqua"/>
+                <w:sz w:val="24"/>
+                <w:lang w:val="en-GB"/>
+              </w:rPr>
+              <w:t>: SQL Server, Oracle 8i, Sybase ASE, MySQL.</w:t>
+            </w:r>
+          </w:p>
+        </w:tc>
+      </w:tr>
+      <w:tr>
+        <w:tc>
+          <w:tcPr>
+            <w:tcW w:w="2338" w:type="dxa"/>
+            <w:tcBorders>
+              <w:top w:val="nil"/>
+              <w:left w:val="nil"/>
+              <w:bottom w:val="nil"/>
+              <w:right w:val="nil"/>
+            </w:tcBorders>
+          </w:tcPr>
+          <w:p>
+            <w:pPr>
+              <w:rPr>
+                <w:rFonts w:ascii="Book Antiqua" w:hAnsi="Book Antiqua"/>
+                <w:sz w:val="24"/>
+              </w:rPr>
+            </w:pPr>
+            <w:r>
+              <w:rPr>
+                <w:rFonts w:ascii="Book Antiqua" w:hAnsi="Book Antiqua"/>
+                <w:sz w:val="24"/>
+              </w:rPr>
+              <w:t>Méthodes</w:t>
+            </w:r>
+          </w:p>
+        </w:tc>
+        <w:tc>
+          <w:tcPr>
+            <w:tcW w:w="6874" w:type="dxa"/>
+            <w:tcBorders>
+              <w:top w:val="nil"/>
+              <w:left w:val="nil"/>
+              <w:bottom w:val="nil"/>
+              <w:right w:val="nil"/>
+            </w:tcBorders>
+          </w:tcPr>
+          <w:p>
+            <w:pPr>
+              <w:tabs>
+                <w:tab w:val="left" w:pos="2500"/>
+              </w:tabs>
+              <w:rPr>
+                <w:rFonts w:ascii="Book Antiqua" w:hAnsi="Book Antiqua"/>
+                <w:sz w:val="24"/>
+              </w:rPr>
+            </w:pPr>
+            <w:r>
+              <w:rPr>
+                <w:rFonts w:ascii="Book Antiqua" w:hAnsi="Book Antiqua"/>
+                <w:sz w:val="24"/>
+              </w:rPr>
+              <w:t>: UML, Merise.</w:t>
+            </w:r>
           </w:p>
         </w:tc>
       </w:tr>
@@ -483,19 +907,20 @@
           <w:color w:val="333333"/>
           <w:sz w:val="24"/>
         </w:rPr>
-        <w:t>Activités annexes et centres d'intérêt</w:t>
+        <w:t>Expériences professionnelles</w:t>
       </w:r>
     </w:p>
     <w:p>
       <w:pPr>
         <w:rPr>
+          <w:rFonts w:ascii="Book Antiqua" w:hAnsi="Book Antiqua"/>
           <w:sz w:val="24"/>
         </w:rPr>
       </w:pPr>
     </w:p>
     <w:tbl>
       <w:tblPr>
-        <w:tblW w:w="9798" w:type="dxa"/>
+        <w:tblW w:w="0" w:type="auto"/>
         <w:tblBorders>
           <w:top w:val="single" w:sz="4" w:space="0" w:color="auto"/>
           <w:left w:val="single" w:sz="4" w:space="0" w:color="auto"/>
@@ -511,35 +936,83 @@
         <w:tblLook w:val="0000"/>
       </w:tblPr>
       <w:tblGrid>
-        <w:gridCol w:w="9798"/>
+        <w:gridCol w:w="4426"/>
+        <w:gridCol w:w="4786"/>
       </w:tblGrid>
       <w:tr>
-        <w:trPr>
-          <w:trHeight w:val="412"/>
-        </w:trPr>
-        <w:tc>
-          <w:tcPr>
-            <w:tcW w:w="9798" w:type="dxa"/>
-            <w:tcBorders>
-              <w:top w:val="nil"/>
-              <w:left w:val="nil"/>
-              <w:bottom w:val="nil"/>
-              <w:right w:val="nil"/>
-            </w:tcBorders>
-          </w:tcPr>
-          <w:p>
-            <w:pPr>
-              <w:rPr>
-                <w:sz w:val="24"/>
-              </w:rPr>
-            </w:pPr>
-            <w:fldSimple w:instr=" MERGEFIELD  $hobbies.Label  \* MERGEFORMAT ">
+        <w:tc>
+          <w:tcPr>
+            <w:tcW w:w="2338" w:type="dxa"/>
+            <w:tcBorders>
+              <w:top w:val="nil"/>
+              <w:left w:val="nil"/>
+              <w:bottom w:val="nil"/>
+              <w:right w:val="nil"/>
+            </w:tcBorders>
+          </w:tcPr>
+          <w:p>
+            <w:pPr>
+              <w:rPr>
+                <w:rFonts w:ascii="Book Antiqua" w:hAnsi="Book Antiqua"/>
+                <w:i/>
+                <w:iCs/>
+                <w:sz w:val="24"/>
+              </w:rPr>
+            </w:pPr>
+            <w:fldSimple w:instr=" MERGEFIELD  &quot;$utils.displayRange($item_experiences.StartDate, $tem_experiences.EndDate)&quot;  \* MERGEFORMAT ">
+              <w:r>
+                <w:rPr>
+                  <w:rFonts w:ascii="Book Antiqua" w:hAnsi="Book Antiqua"/>
+                  <w:i/>
+                  <w:noProof/>
+                  <w:sz w:val="24"/>
+                </w:rPr>
+                <w:t>«$utils.displayRange($item_experiences.St»</w:t>
+              </w:r>
+            </w:fldSimple>
+          </w:p>
+        </w:tc>
+        <w:tc>
+          <w:tcPr>
+            <w:tcW w:w="6874" w:type="dxa"/>
+            <w:tcBorders>
+              <w:top w:val="nil"/>
+              <w:left w:val="nil"/>
+              <w:bottom w:val="nil"/>
+              <w:right w:val="nil"/>
+            </w:tcBorders>
+          </w:tcPr>
+          <w:p>
+            <w:pPr>
+              <w:pStyle w:val="Titre2"/>
+              <w:rPr>
+                <w:sz w:val="24"/>
+              </w:rPr>
+            </w:pPr>
+            <w:fldSimple w:instr=" MERGEFIELD  $experiences.Title  \* MERGEFORMAT ">
               <w:r>
                 <w:rPr>
                   <w:noProof/>
                   <w:sz w:val="24"/>
                 </w:rPr>
-                <w:t>«$hobbies.Label»</w:t>
+                <w:t>«$experiences.Title»</w:t>
+              </w:r>
+            </w:fldSimple>
+          </w:p>
+          <w:p>
+            <w:pPr>
+              <w:rPr>
+                <w:sz w:val="24"/>
+              </w:rPr>
+            </w:pPr>
+            <w:fldSimple w:instr=" MERGEFIELD  $experiences.Detail  \* MERGEFORMAT ">
+              <w:r>
+                <w:rPr>
+                  <w:rFonts w:ascii="Book Antiqua" w:hAnsi="Book Antiqua"/>
+                  <w:noProof/>
+                  <w:sz w:val="24"/>
+                </w:rPr>
+                <w:t>«$experiences.Detail»</w:t>
               </w:r>
             </w:fldSimple>
           </w:p>
@@ -548,22 +1021,478 @@
     </w:tbl>
     <w:p>
       <w:pPr>
-        <w:pStyle w:val="Standard"/>
+        <w:rPr>
+          <w:rFonts w:ascii="Book Antiqua" w:hAnsi="Book Antiqua"/>
+          <w:sz w:val="24"/>
+        </w:rPr>
       </w:pPr>
     </w:p>
     <w:p>
       <w:pPr>
-        <w:pStyle w:val="Standard"/>
+        <w:pStyle w:val="Titre1"/>
+        <w:pBdr>
+          <w:top w:val="single" w:sz="4" w:space="1" w:color="999999"/>
+          <w:left w:val="single" w:sz="4" w:space="4" w:color="999999"/>
+          <w:bottom w:val="single" w:sz="4" w:space="1" w:color="999999"/>
+          <w:right w:val="single" w:sz="4" w:space="4" w:color="999999"/>
+        </w:pBdr>
+        <w:shd w:val="clear" w:color="auto" w:fill="E6E6E6"/>
+        <w:rPr>
+          <w:b w:val="0"/>
+          <w:bCs w:val="0"/>
+          <w:color w:val="333333"/>
+          <w:sz w:val="24"/>
+        </w:rPr>
+      </w:pPr>
+      <w:r>
+        <w:rPr>
+          <w:b w:val="0"/>
+          <w:bCs w:val="0"/>
+          <w:color w:val="333333"/>
+          <w:sz w:val="24"/>
+        </w:rPr>
+        <w:t>Langues</w:t>
+      </w:r>
+    </w:p>
+    <w:p>
+      <w:pPr>
+        <w:rPr>
+          <w:rFonts w:ascii="Book Antiqua" w:hAnsi="Book Antiqua"/>
+          <w:sz w:val="24"/>
+        </w:rPr>
+      </w:pPr>
+    </w:p>
+    <w:tbl>
+      <w:tblPr>
+        <w:tblW w:w="0" w:type="auto"/>
+        <w:tblBorders>
+          <w:top w:val="single" w:sz="4" w:space="0" w:color="auto"/>
+          <w:left w:val="single" w:sz="4" w:space="0" w:color="auto"/>
+          <w:bottom w:val="single" w:sz="4" w:space="0" w:color="auto"/>
+          <w:right w:val="single" w:sz="4" w:space="0" w:color="auto"/>
+          <w:insideH w:val="single" w:sz="4" w:space="0" w:color="auto"/>
+          <w:insideV w:val="single" w:sz="4" w:space="0" w:color="auto"/>
+        </w:tblBorders>
+        <w:tblCellMar>
+          <w:left w:w="70" w:type="dxa"/>
+          <w:right w:w="70" w:type="dxa"/>
+        </w:tblCellMar>
+        <w:tblLook w:val="0000"/>
+      </w:tblPr>
+      <w:tblGrid>
+        <w:gridCol w:w="2338"/>
+        <w:gridCol w:w="6874"/>
+      </w:tblGrid>
+      <w:tr>
+        <w:tc>
+          <w:tcPr>
+            <w:tcW w:w="2338" w:type="dxa"/>
+            <w:tcBorders>
+              <w:top w:val="nil"/>
+              <w:left w:val="nil"/>
+              <w:bottom w:val="nil"/>
+              <w:right w:val="nil"/>
+            </w:tcBorders>
+          </w:tcPr>
+          <w:p>
+            <w:pPr>
+              <w:rPr>
+                <w:sz w:val="24"/>
+              </w:rPr>
+            </w:pPr>
+            <w:r>
+              <w:rPr>
+                <w:rFonts w:ascii="Book Antiqua" w:hAnsi="Book Antiqua"/>
+                <w:sz w:val="24"/>
+              </w:rPr>
+              <w:t>Anglais </w:t>
+            </w:r>
+          </w:p>
+        </w:tc>
+        <w:tc>
+          <w:tcPr>
+            <w:tcW w:w="6874" w:type="dxa"/>
+            <w:tcBorders>
+              <w:top w:val="nil"/>
+              <w:left w:val="nil"/>
+              <w:bottom w:val="nil"/>
+              <w:right w:val="nil"/>
+            </w:tcBorders>
+          </w:tcPr>
+          <w:p>
+            <w:pPr>
+              <w:rPr>
+                <w:sz w:val="24"/>
+              </w:rPr>
+            </w:pPr>
+            <w:r>
+              <w:rPr>
+                <w:rFonts w:ascii="Book Antiqua" w:hAnsi="Book Antiqua"/>
+                <w:sz w:val="24"/>
+              </w:rPr>
+              <w:t>: Lu, Parlé, Ecrit (Technique).</w:t>
+            </w:r>
+          </w:p>
+        </w:tc>
+      </w:tr>
+      <w:tr>
+        <w:tc>
+          <w:tcPr>
+            <w:tcW w:w="2338" w:type="dxa"/>
+            <w:tcBorders>
+              <w:top w:val="nil"/>
+              <w:left w:val="nil"/>
+              <w:bottom w:val="nil"/>
+              <w:right w:val="nil"/>
+            </w:tcBorders>
+          </w:tcPr>
+          <w:p>
+            <w:pPr>
+              <w:rPr>
+                <w:sz w:val="24"/>
+              </w:rPr>
+            </w:pPr>
+            <w:r>
+              <w:rPr>
+                <w:rFonts w:ascii="Book Antiqua" w:hAnsi="Book Antiqua"/>
+                <w:sz w:val="24"/>
+              </w:rPr>
+              <w:t>Allemand </w:t>
+            </w:r>
+          </w:p>
+        </w:tc>
+        <w:tc>
+          <w:tcPr>
+            <w:tcW w:w="6874" w:type="dxa"/>
+            <w:tcBorders>
+              <w:top w:val="nil"/>
+              <w:left w:val="nil"/>
+              <w:bottom w:val="nil"/>
+              <w:right w:val="nil"/>
+            </w:tcBorders>
+          </w:tcPr>
+          <w:p>
+            <w:pPr>
+              <w:rPr>
+                <w:sz w:val="24"/>
+              </w:rPr>
+            </w:pPr>
+            <w:r>
+              <w:rPr>
+                <w:rFonts w:ascii="Book Antiqua" w:hAnsi="Book Antiqua"/>
+                <w:sz w:val="24"/>
+              </w:rPr>
+              <w:t>: Lu, Parlé, Ecrit.</w:t>
+            </w:r>
+          </w:p>
+        </w:tc>
+      </w:tr>
+    </w:tbl>
+    <w:p>
+      <w:pPr>
+        <w:rPr>
+          <w:rFonts w:ascii="Book Antiqua" w:hAnsi="Book Antiqua"/>
+          <w:sz w:val="24"/>
+        </w:rPr>
+      </w:pPr>
+    </w:p>
+    <w:p>
+      <w:pPr>
+        <w:pStyle w:val="Titre1"/>
+        <w:pBdr>
+          <w:top w:val="single" w:sz="4" w:space="1" w:color="999999"/>
+          <w:left w:val="single" w:sz="4" w:space="4" w:color="999999"/>
+          <w:bottom w:val="single" w:sz="4" w:space="1" w:color="999999"/>
+          <w:right w:val="single" w:sz="4" w:space="4" w:color="999999"/>
+        </w:pBdr>
+        <w:shd w:val="clear" w:color="auto" w:fill="E6E6E6"/>
+        <w:rPr>
+          <w:b w:val="0"/>
+          <w:bCs w:val="0"/>
+          <w:color w:val="333333"/>
+          <w:sz w:val="24"/>
+        </w:rPr>
+      </w:pPr>
+      <w:r>
+        <w:rPr>
+          <w:b w:val="0"/>
+          <w:bCs w:val="0"/>
+          <w:color w:val="333333"/>
+          <w:sz w:val="24"/>
+        </w:rPr>
+        <w:t>Informations complémentaires</w:t>
+      </w:r>
+    </w:p>
+    <w:p>
+      <w:pPr>
+        <w:rPr>
+          <w:sz w:val="24"/>
+        </w:rPr>
+      </w:pPr>
+    </w:p>
+    <w:tbl>
+      <w:tblPr>
+        <w:tblW w:w="0" w:type="auto"/>
+        <w:tblBorders>
+          <w:top w:val="single" w:sz="4" w:space="0" w:color="auto"/>
+          <w:left w:val="single" w:sz="4" w:space="0" w:color="auto"/>
+          <w:bottom w:val="single" w:sz="4" w:space="0" w:color="auto"/>
+          <w:right w:val="single" w:sz="4" w:space="0" w:color="auto"/>
+          <w:insideH w:val="single" w:sz="4" w:space="0" w:color="auto"/>
+          <w:insideV w:val="single" w:sz="4" w:space="0" w:color="auto"/>
+        </w:tblBorders>
+        <w:tblCellMar>
+          <w:left w:w="70" w:type="dxa"/>
+          <w:right w:w="70" w:type="dxa"/>
+        </w:tblCellMar>
+        <w:tblLook w:val="0000"/>
+      </w:tblPr>
+      <w:tblGrid>
+        <w:gridCol w:w="2338"/>
+        <w:gridCol w:w="6874"/>
+      </w:tblGrid>
+      <w:tr>
+        <w:tc>
+          <w:tcPr>
+            <w:tcW w:w="2338" w:type="dxa"/>
+            <w:tcBorders>
+              <w:top w:val="nil"/>
+              <w:left w:val="nil"/>
+              <w:bottom w:val="nil"/>
+              <w:right w:val="nil"/>
+            </w:tcBorders>
+          </w:tcPr>
+          <w:p>
+            <w:pPr>
+              <w:rPr>
+                <w:sz w:val="24"/>
+              </w:rPr>
+            </w:pPr>
+            <w:r>
+              <w:rPr>
+                <w:rFonts w:ascii="Book Antiqua" w:hAnsi="Book Antiqua"/>
+                <w:sz w:val="24"/>
+              </w:rPr>
+              <w:t>Sport </w:t>
+            </w:r>
+          </w:p>
+        </w:tc>
+        <w:tc>
+          <w:tcPr>
+            <w:tcW w:w="6874" w:type="dxa"/>
+            <w:tcBorders>
+              <w:top w:val="nil"/>
+              <w:left w:val="nil"/>
+              <w:bottom w:val="nil"/>
+              <w:right w:val="nil"/>
+            </w:tcBorders>
+          </w:tcPr>
+          <w:p>
+            <w:pPr>
+              <w:rPr>
+                <w:sz w:val="24"/>
+              </w:rPr>
+            </w:pPr>
+            <w:r>
+              <w:rPr>
+                <w:rFonts w:ascii="Book Antiqua" w:hAnsi="Book Antiqua"/>
+                <w:sz w:val="24"/>
+              </w:rPr>
+              <w:t>: Badminton.</w:t>
+            </w:r>
+          </w:p>
+        </w:tc>
+      </w:tr>
+      <w:tr>
+        <w:tc>
+          <w:tcPr>
+            <w:tcW w:w="2338" w:type="dxa"/>
+            <w:tcBorders>
+              <w:top w:val="nil"/>
+              <w:left w:val="nil"/>
+              <w:bottom w:val="nil"/>
+              <w:right w:val="nil"/>
+            </w:tcBorders>
+          </w:tcPr>
+          <w:p>
+            <w:pPr>
+              <w:rPr>
+                <w:sz w:val="24"/>
+              </w:rPr>
+            </w:pPr>
+            <w:r>
+              <w:rPr>
+                <w:rFonts w:ascii="Book Antiqua" w:hAnsi="Book Antiqua"/>
+                <w:sz w:val="24"/>
+              </w:rPr>
+              <w:t>Musique </w:t>
+            </w:r>
+          </w:p>
+        </w:tc>
+        <w:tc>
+          <w:tcPr>
+            <w:tcW w:w="6874" w:type="dxa"/>
+            <w:tcBorders>
+              <w:top w:val="nil"/>
+              <w:left w:val="nil"/>
+              <w:bottom w:val="nil"/>
+              <w:right w:val="nil"/>
+            </w:tcBorders>
+          </w:tcPr>
+          <w:p>
+            <w:pPr>
+              <w:rPr>
+                <w:sz w:val="24"/>
+              </w:rPr>
+            </w:pPr>
+            <w:r>
+              <w:rPr>
+                <w:rFonts w:ascii="Book Antiqua" w:hAnsi="Book Antiqua"/>
+                <w:sz w:val="24"/>
+              </w:rPr>
+              <w:t>: pratique la batterie dans un groupe.</w:t>
+            </w:r>
+          </w:p>
+        </w:tc>
+      </w:tr>
+    </w:tbl>
+    <w:p>
+      <w:pPr>
+        <w:rPr>
+          <w:sz w:val="24"/>
+        </w:rPr>
       </w:pPr>
     </w:p>
     <w:sectPr>
-      <w:pgSz w:w="11905" w:h="16837"/>
-      <w:pgMar w:top="1134" w:right="1134" w:bottom="1134" w:left="1134" w:header="720" w:footer="720" w:gutter="0"/>
-      <w:cols w:space="720"/>
-      <w:formProt w:val="0"/>
+      <w:pgSz w:w="11906" w:h="16838"/>
+      <w:pgMar w:top="1417" w:right="1417" w:bottom="1417" w:left="1417" w:header="708" w:footer="708" w:gutter="0"/>
+      <w:cols w:space="708"/>
+      <w:docGrid w:linePitch="360"/>
     </w:sectPr>
   </w:body>
 </w:document>
+</file>
+
+<file path=word/numbering.xml><?xml version="1.0" encoding="utf-8"?>
+<w:numbering xmlns:ve="http://schemas.openxmlformats.org/markup-compatibility/2006" xmlns:o="urn:schemas-microsoft-com:office:office" xmlns:r="http://schemas.openxmlformats.org/officeDocument/2006/relationships" xmlns:m="http://schemas.openxmlformats.org/officeDocument/2006/math" xmlns:v="urn:schemas-microsoft-com:vml" xmlns:wp="http://schemas.openxmlformats.org/drawingml/2006/wordprocessingDrawing" xmlns:w10="urn:schemas-microsoft-com:office:word" xmlns:w="http://schemas.openxmlformats.org/wordprocessingml/2006/main" xmlns:wne="http://schemas.microsoft.com/office/word/2006/wordml">
+  <w:abstractNum w:abstractNumId="0">
+    <w:nsid w:val="04724829"/>
+    <w:multiLevelType w:val="multilevel"/>
+    <w:tmpl w:val="40A2FAC6"/>
+    <w:lvl w:ilvl="0">
+      <w:start w:val="1"/>
+      <w:numFmt w:val="decimal"/>
+      <w:pStyle w:val="titres"/>
+      <w:lvlText w:val="%1."/>
+      <w:lvlJc w:val="left"/>
+      <w:pPr>
+        <w:tabs>
+          <w:tab w:val="num" w:pos="360"/>
+        </w:tabs>
+        <w:ind w:left="360" w:hanging="360"/>
+      </w:pPr>
+    </w:lvl>
+    <w:lvl w:ilvl="1">
+      <w:start w:val="1"/>
+      <w:numFmt w:val="decimal"/>
+      <w:lvlText w:val="%1.%2."/>
+      <w:lvlJc w:val="left"/>
+      <w:pPr>
+        <w:tabs>
+          <w:tab w:val="num" w:pos="792"/>
+        </w:tabs>
+        <w:ind w:left="792" w:hanging="432"/>
+      </w:pPr>
+    </w:lvl>
+    <w:lvl w:ilvl="2">
+      <w:start w:val="1"/>
+      <w:numFmt w:val="decimal"/>
+      <w:lvlText w:val="%1.%2.%3."/>
+      <w:lvlJc w:val="left"/>
+      <w:pPr>
+        <w:tabs>
+          <w:tab w:val="num" w:pos="1440"/>
+        </w:tabs>
+        <w:ind w:left="1224" w:hanging="504"/>
+      </w:pPr>
+    </w:lvl>
+    <w:lvl w:ilvl="3">
+      <w:start w:val="1"/>
+      <w:numFmt w:val="decimal"/>
+      <w:lvlText w:val="%1.%2.%3.%4."/>
+      <w:lvlJc w:val="left"/>
+      <w:pPr>
+        <w:tabs>
+          <w:tab w:val="num" w:pos="1800"/>
+        </w:tabs>
+        <w:ind w:left="1728" w:hanging="648"/>
+      </w:pPr>
+    </w:lvl>
+    <w:lvl w:ilvl="4">
+      <w:start w:val="1"/>
+      <w:numFmt w:val="decimal"/>
+      <w:lvlText w:val="%1.%2.%3.%4.%5."/>
+      <w:lvlJc w:val="left"/>
+      <w:pPr>
+        <w:tabs>
+          <w:tab w:val="num" w:pos="2520"/>
+        </w:tabs>
+        <w:ind w:left="2232" w:hanging="792"/>
+      </w:pPr>
+    </w:lvl>
+    <w:lvl w:ilvl="5">
+      <w:start w:val="1"/>
+      <w:numFmt w:val="decimal"/>
+      <w:lvlText w:val="%1.%2.%3.%4.%5.%6."/>
+      <w:lvlJc w:val="left"/>
+      <w:pPr>
+        <w:tabs>
+          <w:tab w:val="num" w:pos="2880"/>
+        </w:tabs>
+        <w:ind w:left="2736" w:hanging="936"/>
+      </w:pPr>
+    </w:lvl>
+    <w:lvl w:ilvl="6">
+      <w:start w:val="1"/>
+      <w:numFmt w:val="decimal"/>
+      <w:lvlText w:val="%1.%2.%3.%4.%5.%6.%7."/>
+      <w:lvlJc w:val="left"/>
+      <w:pPr>
+        <w:tabs>
+          <w:tab w:val="num" w:pos="3600"/>
+        </w:tabs>
+        <w:ind w:left="3240" w:hanging="1080"/>
+      </w:pPr>
+    </w:lvl>
+    <w:lvl w:ilvl="7">
+      <w:start w:val="1"/>
+      <w:numFmt w:val="decimal"/>
+      <w:lvlText w:val="%1.%2.%3.%4.%5.%6.%7.%8."/>
+      <w:lvlJc w:val="left"/>
+      <w:pPr>
+        <w:tabs>
+          <w:tab w:val="num" w:pos="3960"/>
+        </w:tabs>
+        <w:ind w:left="3744" w:hanging="1224"/>
+      </w:pPr>
+    </w:lvl>
+    <w:lvl w:ilvl="8">
+      <w:start w:val="1"/>
+      <w:numFmt w:val="decimal"/>
+      <w:lvlText w:val="%1.%2.%3.%4.%5.%6.%7.%8.%9."/>
+      <w:lvlJc w:val="left"/>
+      <w:pPr>
+        <w:tabs>
+          <w:tab w:val="num" w:pos="4680"/>
+        </w:tabs>
+        <w:ind w:left="4320" w:hanging="1440"/>
+      </w:pPr>
+    </w:lvl>
+  </w:abstractNum>
+  <w:num w:numId="1">
+    <w:abstractNumId w:val="0"/>
+  </w:num>
+</w:numbering>
 </file>
 
 <file path=word/styles.xml><?xml version="1.0" encoding="utf-8"?>
@@ -571,23 +1500,17 @@
   <w:docDefaults>
     <w:rPrDefault>
       <w:rPr>
-        <w:rFonts w:asciiTheme="minorHAnsi" w:eastAsiaTheme="minorEastAsia" w:hAnsiTheme="minorHAnsi" w:cstheme="minorBidi"/>
-        <w:sz w:val="22"/>
-        <w:szCs w:val="22"/>
+        <w:rFonts w:ascii="Times New Roman" w:eastAsia="Times New Roman" w:hAnsi="Times New Roman" w:cs="Times New Roman"/>
         <w:lang w:val="fr-FR" w:eastAsia="fr-FR" w:bidi="ar-SA"/>
       </w:rPr>
     </w:rPrDefault>
-    <w:pPrDefault>
-      <w:pPr>
-        <w:spacing w:after="200" w:line="276" w:lineRule="auto"/>
-      </w:pPr>
-    </w:pPrDefault>
+    <w:pPrDefault/>
   </w:docDefaults>
   <w:latentStyles w:defLockedState="0" w:defUIPriority="99" w:defSemiHidden="1" w:defUnhideWhenUsed="1" w:defQFormat="0" w:count="267">
     <w:lsdException w:name="Normal" w:semiHidden="0" w:uiPriority="0" w:unhideWhenUsed="0" w:qFormat="1"/>
-    <w:lsdException w:name="heading 1" w:semiHidden="0" w:uiPriority="0" w:unhideWhenUsed="0" w:qFormat="1"/>
-    <w:lsdException w:name="heading 2" w:uiPriority="9" w:qFormat="1"/>
-    <w:lsdException w:name="heading 3" w:uiPriority="9" w:qFormat="1"/>
+    <w:lsdException w:name="heading 1" w:semiHidden="0" w:uiPriority="9" w:unhideWhenUsed="0" w:qFormat="1"/>
+    <w:lsdException w:name="heading 2" w:semiHidden="0" w:uiPriority="9" w:unhideWhenUsed="0" w:qFormat="1"/>
+    <w:lsdException w:name="heading 3" w:semiHidden="0" w:uiPriority="9" w:unhideWhenUsed="0" w:qFormat="1"/>
     <w:lsdException w:name="heading 4" w:uiPriority="9" w:qFormat="1"/>
     <w:lsdException w:name="heading 5" w:uiPriority="9" w:qFormat="1"/>
     <w:lsdException w:name="heading 6" w:uiPriority="9" w:qFormat="1"/>
@@ -725,15 +1648,18 @@
   <w:style w:type="paragraph" w:default="1" w:styleId="Normal">
     <w:name w:val="Normal"/>
     <w:qFormat/>
-    <w:rsid w:val="004D7177"/>
+    <w:rsid w:val="009820E1"/>
+    <w:rPr>
+      <w:sz w:val="28"/>
+      <w:szCs w:val="24"/>
+    </w:rPr>
   </w:style>
   <w:style w:type="paragraph" w:styleId="Titre1">
     <w:name w:val="heading 1"/>
     <w:basedOn w:val="Normal"/>
     <w:next w:val="Normal"/>
-    <w:link w:val="Titre1Car"/>
     <w:qFormat/>
-    <w:rsid w:val="00893DD7"/>
+    <w:rsid w:val="009820E1"/>
     <w:pPr>
       <w:keepNext/>
       <w:pBdr>
@@ -743,40 +1669,47 @@
         <w:right w:val="single" w:sz="4" w:space="4" w:color="auto"/>
       </w:pBdr>
       <w:shd w:val="clear" w:color="auto" w:fill="E0E0E0"/>
-      <w:spacing w:after="0" w:line="240" w:lineRule="auto"/>
       <w:outlineLvl w:val="0"/>
     </w:pPr>
     <w:rPr>
-      <w:rFonts w:ascii="Book Antiqua" w:eastAsia="Times New Roman" w:hAnsi="Book Antiqua" w:cs="Times New Roman"/>
+      <w:rFonts w:ascii="Book Antiqua" w:hAnsi="Book Antiqua"/>
       <w:b/>
       <w:bCs/>
       <w:sz w:val="20"/>
-      <w:szCs w:val="24"/>
     </w:rPr>
   </w:style>
   <w:style w:type="paragraph" w:styleId="Titre2">
     <w:name w:val="heading 2"/>
     <w:basedOn w:val="Normal"/>
     <w:next w:val="Normal"/>
-    <w:link w:val="Titre2Car"/>
-    <w:uiPriority w:val="9"/>
-    <w:semiHidden/>
-    <w:unhideWhenUsed/>
     <w:qFormat/>
-    <w:rsid w:val="00525AC1"/>
+    <w:rsid w:val="009820E1"/>
     <w:pPr>
       <w:keepNext/>
-      <w:keepLines/>
-      <w:spacing w:before="200" w:after="0"/>
       <w:outlineLvl w:val="1"/>
     </w:pPr>
     <w:rPr>
-      <w:rFonts w:asciiTheme="majorHAnsi" w:eastAsiaTheme="majorEastAsia" w:hAnsiTheme="majorHAnsi" w:cstheme="majorBidi"/>
+      <w:rFonts w:ascii="Book Antiqua" w:hAnsi="Book Antiqua"/>
       <w:b/>
       <w:bCs/>
-      <w:color w:val="4F81BD" w:themeColor="accent1"/>
-      <w:sz w:val="26"/>
-      <w:szCs w:val="26"/>
+      <w:sz w:val="20"/>
+    </w:rPr>
+  </w:style>
+  <w:style w:type="paragraph" w:styleId="Titre3">
+    <w:name w:val="heading 3"/>
+    <w:basedOn w:val="Normal"/>
+    <w:next w:val="Normal"/>
+    <w:qFormat/>
+    <w:rsid w:val="009820E1"/>
+    <w:pPr>
+      <w:keepNext/>
+      <w:outlineLvl w:val="2"/>
+    </w:pPr>
+    <w:rPr>
+      <w:rFonts w:ascii="Book Antiqua" w:hAnsi="Book Antiqua"/>
+      <w:b/>
+      <w:bCs/>
+      <w:sz w:val="24"/>
     </w:rPr>
   </w:style>
   <w:style w:type="character" w:default="1" w:styleId="Policepardfaut">
@@ -807,97 +1740,147 @@
     <w:semiHidden/>
     <w:unhideWhenUsed/>
   </w:style>
-  <w:style w:type="paragraph" w:customStyle="1" w:styleId="Standard">
-    <w:name w:val="Standard"/>
-    <w:rsid w:val="00117F5A"/>
+  <w:style w:type="paragraph" w:styleId="Titre">
+    <w:name w:val="Title"/>
+    <w:basedOn w:val="Normal"/>
+    <w:qFormat/>
+    <w:rsid w:val="009820E1"/>
     <w:pPr>
-      <w:widowControl w:val="0"/>
-      <w:tabs>
-        <w:tab w:val="left" w:pos="706"/>
-      </w:tabs>
-      <w:suppressAutoHyphens/>
+      <w:spacing w:before="240" w:after="60"/>
+      <w:jc w:val="center"/>
+      <w:outlineLvl w:val="0"/>
     </w:pPr>
     <w:rPr>
-      <w:rFonts w:ascii="Times New Roman" w:eastAsia="Andale Sans UI" w:hAnsi="Times New Roman" w:cs="Tahoma"/>
-      <w:sz w:val="24"/>
-      <w:szCs w:val="24"/>
-      <w:lang w:bidi="fr-FR"/>
+      <w:rFonts w:ascii="Broadway BT" w:hAnsi="Broadway BT"/>
+      <w:b/>
+      <w:bCs/>
+      <w:shadow/>
+      <w:color w:val="99CC00"/>
+      <w:kern w:val="28"/>
+      <w:sz w:val="36"/>
+      <w:szCs w:val="32"/>
     </w:rPr>
   </w:style>
-  <w:style w:type="paragraph" w:styleId="Titre">
-    <w:name w:val="Title"/>
-    <w:basedOn w:val="Standard"/>
-    <w:next w:val="Corpsdetexte"/>
-    <w:rsid w:val="00117F5A"/>
+  <w:style w:type="paragraph" w:customStyle="1" w:styleId="soustitres">
+    <w:name w:val="sous titres"/>
+    <w:basedOn w:val="Normal"/>
+    <w:rsid w:val="009820E1"/>
+    <w:rPr>
+      <w:rFonts w:ascii="Bart" w:hAnsi="Bart"/>
+      <w:shadow/>
+      <w:color w:val="FF99CC"/>
+      <w:sz w:val="44"/>
+      <w:u w:val="thick"/>
+    </w:rPr>
+  </w:style>
+  <w:style w:type="paragraph" w:customStyle="1" w:styleId="pieddepage">
+    <w:name w:val="pied de page"/>
+    <w:basedOn w:val="Normal"/>
+    <w:rsid w:val="009820E1"/>
+    <w:rPr>
+      <w:rFonts w:ascii="Simpson" w:hAnsi="Simpson"/>
+      <w:emboss/>
+      <w:color w:val="808080"/>
+      <w:sz w:val="36"/>
+    </w:rPr>
+  </w:style>
+  <w:style w:type="paragraph" w:customStyle="1" w:styleId="prsentation">
+    <w:name w:val="présentation"/>
+    <w:basedOn w:val="Normal"/>
+    <w:rsid w:val="009820E1"/>
+    <w:rPr>
+      <w:rFonts w:ascii="Bart" w:hAnsi="Bart"/>
+      <w:b/>
+      <w:i/>
+      <w:shadow/>
+      <w:color w:val="0000FF"/>
+      <w:sz w:val="144"/>
+      <w:u w:val="single" w:color="FFFF99"/>
+      <w:vertAlign w:val="subscript"/>
+    </w:rPr>
+  </w:style>
+  <w:style w:type="paragraph" w:customStyle="1" w:styleId="titres">
+    <w:name w:val="titres"/>
+    <w:basedOn w:val="Normal"/>
+    <w:next w:val="Normal"/>
+    <w:rsid w:val="009820E1"/>
     <w:pPr>
-      <w:keepNext/>
-      <w:spacing w:before="240" w:after="120"/>
+      <w:numPr>
+        <w:numId w:val="1"/>
+      </w:numPr>
     </w:pPr>
     <w:rPr>
-      <w:rFonts w:ascii="Arial" w:hAnsi="Arial"/>
-      <w:sz w:val="28"/>
-      <w:szCs w:val="28"/>
+      <w:rFonts w:ascii="Bart" w:hAnsi="Bart"/>
+      <w:shadow/>
+      <w:color w:val="99FF66"/>
+      <w:sz w:val="52"/>
+      <w:u w:val="thick"/>
+    </w:rPr>
+  </w:style>
+  <w:style w:type="character" w:styleId="Lienhypertexte">
+    <w:name w:val="Hyperlink"/>
+    <w:basedOn w:val="Policepardfaut"/>
+    <w:semiHidden/>
+    <w:rsid w:val="009820E1"/>
+    <w:rPr>
+      <w:color w:val="0000FF"/>
+      <w:u w:val="single"/>
     </w:rPr>
   </w:style>
   <w:style w:type="paragraph" w:styleId="Corpsdetexte">
     <w:name w:val="Body Text"/>
-    <w:basedOn w:val="Standard"/>
-    <w:rsid w:val="00117F5A"/>
+    <w:basedOn w:val="Normal"/>
+    <w:semiHidden/>
+    <w:rsid w:val="009820E1"/>
     <w:pPr>
       <w:spacing w:after="120"/>
-    </w:pPr>
-  </w:style>
-  <w:style w:type="paragraph" w:styleId="Liste">
-    <w:name w:val="List"/>
-    <w:basedOn w:val="Corpsdetexte"/>
-    <w:rsid w:val="00117F5A"/>
-  </w:style>
-  <w:style w:type="paragraph" w:styleId="Lgende">
-    <w:name w:val="caption"/>
-    <w:basedOn w:val="Standard"/>
-    <w:rsid w:val="00117F5A"/>
-    <w:pPr>
-      <w:suppressLineNumbers/>
-      <w:spacing w:before="120" w:after="120"/>
+      <w:ind w:left="284"/>
     </w:pPr>
     <w:rPr>
-      <w:i/>
-      <w:iCs/>
+      <w:rFonts w:ascii="Arial" w:hAnsi="Arial"/>
+      <w:sz w:val="20"/>
     </w:rPr>
   </w:style>
-  <w:style w:type="paragraph" w:customStyle="1" w:styleId="Index">
-    <w:name w:val="Index"/>
-    <w:basedOn w:val="Standard"/>
-    <w:rsid w:val="00117F5A"/>
+  <w:style w:type="paragraph" w:styleId="Corpsdetexte2">
+    <w:name w:val="Body Text 2"/>
+    <w:basedOn w:val="Normal"/>
+    <w:semiHidden/>
+    <w:rsid w:val="009820E1"/>
+    <w:rPr>
+      <w:rFonts w:ascii="Book Antiqua" w:hAnsi="Book Antiqua"/>
+      <w:sz w:val="24"/>
+    </w:rPr>
+  </w:style>
+  <w:style w:type="paragraph" w:customStyle="1" w:styleId="tableau">
+    <w:name w:val="tableau"/>
+    <w:basedOn w:val="Normal"/>
+    <w:rsid w:val="009820E1"/>
+    <w:rPr>
+      <w:b/>
+    </w:rPr>
+  </w:style>
+  <w:style w:type="paragraph" w:customStyle="1" w:styleId="soussoustitres">
+    <w:name w:val="sous sous titres"/>
+    <w:basedOn w:val="soustitres"/>
+    <w:rsid w:val="009820E1"/>
+    <w:rPr>
+      <w:color w:val="99CCFF"/>
+      <w:sz w:val="36"/>
+      <w:u w:val="single"/>
+    </w:rPr>
+  </w:style>
+  <w:style w:type="paragraph" w:customStyle="1" w:styleId="sommaire">
+    <w:name w:val="sommaire"/>
+    <w:basedOn w:val="Normal"/>
+    <w:rsid w:val="009820E1"/>
     <w:pPr>
-      <w:suppressLineNumbers/>
+      <w:ind w:left="708"/>
     </w:pPr>
-  </w:style>
-  <w:style w:type="table" w:styleId="Grilledutableau">
-    <w:name w:val="Table Grid"/>
-    <w:basedOn w:val="TableauNormal"/>
-    <w:uiPriority w:val="59"/>
-    <w:rsid w:val="00893DD7"/>
-    <w:pPr>
-      <w:spacing w:after="0" w:line="240" w:lineRule="auto"/>
-    </w:pPr>
-    <w:tblPr>
-      <w:tblInd w:w="0" w:type="dxa"/>
-      <w:tblBorders>
-        <w:top w:val="single" w:sz="4" w:space="0" w:color="auto"/>
-        <w:left w:val="single" w:sz="4" w:space="0" w:color="auto"/>
-        <w:bottom w:val="single" w:sz="4" w:space="0" w:color="auto"/>
-        <w:right w:val="single" w:sz="4" w:space="0" w:color="auto"/>
-        <w:insideH w:val="single" w:sz="4" w:space="0" w:color="auto"/>
-        <w:insideV w:val="single" w:sz="4" w:space="0" w:color="auto"/>
-      </w:tblBorders>
-      <w:tblCellMar>
-        <w:top w:w="0" w:type="dxa"/>
-        <w:left w:w="108" w:type="dxa"/>
-        <w:bottom w:w="0" w:type="dxa"/>
-        <w:right w:w="108" w:type="dxa"/>
-      </w:tblCellMar>
-    </w:tblPr>
+    <w:rPr>
+      <w:color w:val="EC1495"/>
+      <w:sz w:val="72"/>
+      <w:u w:val="wavyHeavy"/>
+    </w:rPr>
   </w:style>
   <w:style w:type="paragraph" w:styleId="Textedebulles">
     <w:name w:val="Balloon Text"/>
@@ -906,10 +1889,7 @@
     <w:uiPriority w:val="99"/>
     <w:semiHidden/>
     <w:unhideWhenUsed/>
-    <w:rsid w:val="00893DD7"/>
-    <w:pPr>
-      <w:spacing w:after="0" w:line="240" w:lineRule="auto"/>
-    </w:pPr>
+    <w:rsid w:val="008E52ED"/>
     <w:rPr>
       <w:rFonts w:ascii="Tahoma" w:hAnsi="Tahoma" w:cs="Tahoma"/>
       <w:sz w:val="16"/>
@@ -922,52 +1902,11 @@
     <w:link w:val="Textedebulles"/>
     <w:uiPriority w:val="99"/>
     <w:semiHidden/>
-    <w:rsid w:val="00893DD7"/>
+    <w:rsid w:val="008E52ED"/>
     <w:rPr>
       <w:rFonts w:ascii="Tahoma" w:hAnsi="Tahoma" w:cs="Tahoma"/>
       <w:sz w:val="16"/>
       <w:szCs w:val="16"/>
-    </w:rPr>
-  </w:style>
-  <w:style w:type="character" w:customStyle="1" w:styleId="Titre1Car">
-    <w:name w:val="Titre 1 Car"/>
-    <w:basedOn w:val="Policepardfaut"/>
-    <w:link w:val="Titre1"/>
-    <w:rsid w:val="00893DD7"/>
-    <w:rPr>
-      <w:rFonts w:ascii="Book Antiqua" w:eastAsia="Times New Roman" w:hAnsi="Book Antiqua" w:cs="Times New Roman"/>
-      <w:b/>
-      <w:bCs/>
-      <w:sz w:val="20"/>
-      <w:szCs w:val="24"/>
-      <w:shd w:val="clear" w:color="auto" w:fill="E0E0E0"/>
-    </w:rPr>
-  </w:style>
-  <w:style w:type="character" w:customStyle="1" w:styleId="Titre2Car">
-    <w:name w:val="Titre 2 Car"/>
-    <w:basedOn w:val="Policepardfaut"/>
-    <w:link w:val="Titre2"/>
-    <w:uiPriority w:val="9"/>
-    <w:semiHidden/>
-    <w:rsid w:val="00525AC1"/>
-    <w:rPr>
-      <w:rFonts w:asciiTheme="majorHAnsi" w:eastAsiaTheme="majorEastAsia" w:hAnsiTheme="majorHAnsi" w:cstheme="majorBidi"/>
-      <w:b/>
-      <w:bCs/>
-      <w:color w:val="4F81BD" w:themeColor="accent1"/>
-      <w:sz w:val="26"/>
-      <w:szCs w:val="26"/>
-    </w:rPr>
-  </w:style>
-  <w:style w:type="character" w:styleId="Lienhypertexte">
-    <w:name w:val="Hyperlink"/>
-    <w:basedOn w:val="Policepardfaut"/>
-    <w:uiPriority w:val="99"/>
-    <w:unhideWhenUsed/>
-    <w:rsid w:val="00D275E2"/>
-    <w:rPr>
-      <w:color w:val="0000FF" w:themeColor="hyperlink"/>
-      <w:u w:val="single"/>
     </w:rPr>
   </w:style>
 </w:styles>

</xml_diff>

<commit_message>
Add reference+language for docx reporting.
</commit_message>
<xml_diff>
--- a/dynaresume/org.dynaresume.eclipse.reporting/src/org/dynaresume/eclipse/reporting/Resume.docx
+++ b/dynaresume/org.dynaresume.eclipse.reporting/src/org/dynaresume/eclipse/reporting/Resume.docx
@@ -103,28 +103,51 @@
                 <w:sz w:val="24"/>
               </w:rPr>
             </w:pPr>
-            <w:r>
-              <w:rPr>
-                <w:rFonts w:ascii="Book Antiqua" w:hAnsi="Book Antiqua"/>
-                <w:sz w:val="24"/>
-              </w:rPr>
-              <w:t>24 rue Gabillot</w:t>
-            </w:r>
-          </w:p>
-          <w:p>
-            <w:pPr>
-              <w:rPr>
-                <w:rFonts w:ascii="Book Antiqua" w:hAnsi="Book Antiqua"/>
-                <w:sz w:val="24"/>
-              </w:rPr>
-            </w:pPr>
-            <w:r>
-              <w:rPr>
-                <w:rFonts w:ascii="Book Antiqua" w:hAnsi="Book Antiqua"/>
-                <w:sz w:val="24"/>
-              </w:rPr>
-              <w:t>69003 LYON</w:t>
-            </w:r>
+            <w:fldSimple w:instr=" MERGEFIELD  $address.Street  \* MERGEFORMAT ">
+              <w:r>
+                <w:rPr>
+                  <w:rFonts w:ascii="Book Antiqua" w:hAnsi="Book Antiqua"/>
+                  <w:noProof/>
+                  <w:sz w:val="24"/>
+                </w:rPr>
+                <w:t>«$address.Street»</w:t>
+              </w:r>
+            </w:fldSimple>
+          </w:p>
+          <w:p>
+            <w:pPr>
+              <w:rPr>
+                <w:rFonts w:ascii="Book Antiqua" w:hAnsi="Book Antiqua"/>
+                <w:sz w:val="24"/>
+              </w:rPr>
+            </w:pPr>
+            <w:fldSimple w:instr=" MERGEFIELD  $address.ZipCode  \* MERGEFORMAT ">
+              <w:r>
+                <w:rPr>
+                  <w:rFonts w:ascii="Book Antiqua" w:hAnsi="Book Antiqua"/>
+                  <w:noProof/>
+                  <w:sz w:val="24"/>
+                </w:rPr>
+                <w:t>«$address.ZipCode»</w:t>
+              </w:r>
+            </w:fldSimple>
+            <w:r>
+              <w:rPr>
+                <w:rFonts w:ascii="Book Antiqua" w:hAnsi="Book Antiqua"/>
+                <w:sz w:val="24"/>
+              </w:rPr>
+              <w:t xml:space="preserve"> </w:t>
+            </w:r>
+            <w:fldSimple w:instr=" MERGEFIELD  $address.City  \* MERGEFORMAT ">
+              <w:r>
+                <w:rPr>
+                  <w:rFonts w:ascii="Book Antiqua" w:hAnsi="Book Antiqua"/>
+                  <w:noProof/>
+                  <w:sz w:val="24"/>
+                </w:rPr>
+                <w:t>«$address.City»</w:t>
+              </w:r>
+            </w:fldSimple>
           </w:p>
           <w:p>
             <w:pPr>
@@ -346,8 +369,8 @@
         <w:tblLook w:val="0000"/>
       </w:tblPr>
       <w:tblGrid>
-        <w:gridCol w:w="3280"/>
-        <w:gridCol w:w="5932"/>
+        <w:gridCol w:w="4519"/>
+        <w:gridCol w:w="4693"/>
       </w:tblGrid>
       <w:tr>
         <w:tc>
@@ -363,34 +386,20 @@
           <w:p>
             <w:pPr>
               <w:rPr>
-                <w:sz w:val="24"/>
-              </w:rPr>
-            </w:pPr>
-            <w:fldSimple w:instr=" MERGEFIELD  $educations.StartDateYear  \* MERGEFORMAT ">
+                <w:rFonts w:ascii="Book Antiqua" w:hAnsi="Book Antiqua"/>
+                <w:i/>
+                <w:sz w:val="24"/>
+              </w:rPr>
+            </w:pPr>
+            <w:fldSimple w:instr=" MERGEFIELD  &quot;$utils.rangeDateYear($item_educations.StartDate, $item_educations.EndDate)&quot;  \* MERGEFORMAT ">
               <w:r>
                 <w:rPr>
                   <w:rFonts w:ascii="Book Antiqua" w:hAnsi="Book Antiqua"/>
+                  <w:i/>
                   <w:noProof/>
                   <w:sz w:val="24"/>
                 </w:rPr>
-                <w:t>«$educations.StartDateYear»</w:t>
-              </w:r>
-            </w:fldSimple>
-            <w:r>
-              <w:rPr>
-                <w:rFonts w:ascii="Book Antiqua" w:hAnsi="Book Antiqua"/>
-                <w:sz w:val="24"/>
-              </w:rPr>
-              <w:t xml:space="preserve">- </w:t>
-            </w:r>
-            <w:fldSimple w:instr=" MERGEFIELD  $educations.EndDateYear  \* MERGEFORMAT ">
-              <w:r>
-                <w:rPr>
-                  <w:rFonts w:ascii="Book Antiqua" w:hAnsi="Book Antiqua"/>
-                  <w:noProof/>
-                  <w:sz w:val="24"/>
-                </w:rPr>
-                <w:t>«$educations.EndDateYear»</w:t>
+                <w:t>«$utils.rangeDateYear($item_educations.St»</w:t>
               </w:r>
             </w:fldSimple>
           </w:p>
@@ -555,26 +564,19 @@
                 <w:sz w:val="24"/>
                 <w:lang w:val="en-GB"/>
               </w:rPr>
-              <w:t>: Java, XML, XSL, Velocity, SOAP, ANT, ASPX, C#, ASP, C++</w:t>
-            </w:r>
-            <w:proofErr w:type="gramStart"/>
-            <w:r>
-              <w:rPr>
-                <w:rFonts w:ascii="Book Antiqua" w:hAnsi="Book Antiqua"/>
-                <w:sz w:val="24"/>
-                <w:lang w:val="en-GB"/>
-              </w:rPr>
-              <w:t>,PL</w:t>
-            </w:r>
-            <w:proofErr w:type="gramEnd"/>
-            <w:r>
-              <w:rPr>
-                <w:rFonts w:ascii="Book Antiqua" w:hAnsi="Book Antiqua"/>
-                <w:sz w:val="24"/>
-                <w:lang w:val="en-GB"/>
-              </w:rPr>
-              <w:t>/SQL.</w:t>
-            </w:r>
+              <w:t xml:space="preserve">: </w:t>
+            </w:r>
+            <w:fldSimple w:instr=" MERGEFIELD  &quot;#foreach($skill in $langagesTechnicalSkills)#if($velocityCount!=1),#end $skill#end&quot;  \* MERGEFORMAT ">
+              <w:r>
+                <w:rPr>
+                  <w:rFonts w:ascii="Book Antiqua" w:hAnsi="Book Antiqua"/>
+                  <w:noProof/>
+                  <w:sz w:val="24"/>
+                  <w:lang w:val="en-GB"/>
+                </w:rPr>
+                <w:t>«#foreach($skill in $langagesTechnicalSki»</w:t>
+              </w:r>
+            </w:fldSimple>
           </w:p>
         </w:tc>
       </w:tr>
@@ -629,8 +631,19 @@
                 <w:sz w:val="24"/>
                 <w:lang w:val="en-GB"/>
               </w:rPr>
-              <w:t>: JBuilder, Visual Studio .Net, WebSphere.</w:t>
-            </w:r>
+              <w:t xml:space="preserve">: </w:t>
+            </w:r>
+            <w:fldSimple w:instr=" MERGEFIELD  &quot;#foreach($skill in $softwaresTechnicalSkills)#if($velocityCount!=1),#end $skill#end&quot;  \* MERGEFORMAT ">
+              <w:r>
+                <w:rPr>
+                  <w:rFonts w:ascii="Book Antiqua" w:hAnsi="Book Antiqua"/>
+                  <w:noProof/>
+                  <w:sz w:val="24"/>
+                  <w:lang w:val="en-GB"/>
+                </w:rPr>
+                <w:t>«#foreach($skill in $softwaresTechnicalSk»</w:t>
+              </w:r>
+            </w:fldSimple>
           </w:p>
         </w:tc>
       </w:tr>
@@ -690,8 +703,19 @@
                 <w:sz w:val="24"/>
                 <w:lang w:val="en-GB"/>
               </w:rPr>
-              <w:t>: Struts, JSF, Velocity, EJB, Hibernate, .Net, Web Services.</w:t>
-            </w:r>
+              <w:t xml:space="preserve">: </w:t>
+            </w:r>
+            <w:fldSimple w:instr=" MERGEFIELD  &quot;#foreach($skill in $technologiesTechnicalSkills)#if($velocityCount!=1),#end $skill#end&quot;  \* MERGEFORMAT ">
+              <w:r>
+                <w:rPr>
+                  <w:rFonts w:ascii="Book Antiqua" w:hAnsi="Book Antiqua"/>
+                  <w:noProof/>
+                  <w:sz w:val="24"/>
+                  <w:lang w:val="en-GB"/>
+                </w:rPr>
+                <w:t>«#foreach($skill in $technologiesTechnica»</w:t>
+              </w:r>
+            </w:fldSimple>
           </w:p>
         </w:tc>
       </w:tr>
@@ -751,7 +775,7 @@
                 <w:sz w:val="24"/>
                 <w:lang w:val="en-GB"/>
               </w:rPr>
-              <w:t>: Websphere 5.0, Tomcat 4.0, Weblogic.</w:t>
+              <w:t xml:space="preserve">: </w:t>
             </w:r>
           </w:p>
         </w:tc>
@@ -812,8 +836,19 @@
                 <w:sz w:val="24"/>
                 <w:lang w:val="en-GB"/>
               </w:rPr>
-              <w:t>: SQL Server, Oracle 8i, Sybase ASE, MySQL.</w:t>
-            </w:r>
+              <w:t xml:space="preserve">: </w:t>
+            </w:r>
+            <w:fldSimple w:instr=" MERGEFIELD  &quot;#foreach($skill in $databaseTechnicalSkills)#if($velocityCount!=1),#end $skill#end&quot;  \* MERGEFORMAT ">
+              <w:r>
+                <w:rPr>
+                  <w:rFonts w:ascii="Book Antiqua" w:hAnsi="Book Antiqua"/>
+                  <w:noProof/>
+                  <w:sz w:val="24"/>
+                  <w:lang w:val="en-GB"/>
+                </w:rPr>
+                <w:t>«#foreach($skill in $databaseTechnicalSki»</w:t>
+              </w:r>
+            </w:fldSimple>
           </w:p>
         </w:tc>
       </w:tr>
@@ -869,8 +904,18 @@
                 <w:rFonts w:ascii="Book Antiqua" w:hAnsi="Book Antiqua"/>
                 <w:sz w:val="24"/>
               </w:rPr>
-              <w:t>: UML, Merise.</w:t>
-            </w:r>
+              <w:t xml:space="preserve">: </w:t>
+            </w:r>
+            <w:fldSimple w:instr=" MERGEFIELD  &quot;#foreach($skill in $methodsAndToolsSkills)#if($velocityCount!=1),#end $skill#end&quot;  \* MERGEFORMAT ">
+              <w:r>
+                <w:rPr>
+                  <w:rFonts w:ascii="Book Antiqua" w:hAnsi="Book Antiqua"/>
+                  <w:noProof/>
+                  <w:sz w:val="24"/>
+                </w:rPr>
+                <w:t>«#foreach($skill in $methodsAndToolsSkill»</w:t>
+              </w:r>
+            </w:fldSimple>
           </w:p>
         </w:tc>
       </w:tr>
@@ -936,8 +981,8 @@
         <w:tblLook w:val="0000"/>
       </w:tblPr>
       <w:tblGrid>
-        <w:gridCol w:w="4426"/>
-        <w:gridCol w:w="4786"/>
+        <w:gridCol w:w="4585"/>
+        <w:gridCol w:w="4627"/>
       </w:tblGrid>
       <w:tr>
         <w:tc>
@@ -959,15 +1004,16 @@
                 <w:sz w:val="24"/>
               </w:rPr>
             </w:pPr>
-            <w:fldSimple w:instr=" MERGEFIELD  &quot;$utils.displayRange($item_experiences.StartDate, $tem_experiences.EndDate)&quot;  \* MERGEFORMAT ">
+            <w:fldSimple w:instr=" MERGEFIELD  &quot;$utils.rangeDateMonth($item_experiences.StartDate, $item_experiences.EndDate)&quot;  \* MERGEFORMAT ">
               <w:r>
                 <w:rPr>
                   <w:rFonts w:ascii="Book Antiqua" w:hAnsi="Book Antiqua"/>
                   <w:i/>
+                  <w:iCs/>
                   <w:noProof/>
                   <w:sz w:val="24"/>
                 </w:rPr>
-                <w:t>«$utils.displayRange($item_experiences.St»</w:t>
+                <w:t>«$utils.rangeDateMonth($item_experiences.»</w:t>
               </w:r>
             </w:fldSimple>
           </w:p>
@@ -1080,13 +1126,12 @@
         <w:tblLook w:val="0000"/>
       </w:tblPr>
       <w:tblGrid>
-        <w:gridCol w:w="2338"/>
-        <w:gridCol w:w="6874"/>
+        <w:gridCol w:w="3335"/>
       </w:tblGrid>
       <w:tr>
         <w:tc>
           <w:tcPr>
-            <w:tcW w:w="2338" w:type="dxa"/>
+            <w:tcW w:w="3335" w:type="dxa"/>
             <w:tcBorders>
               <w:top w:val="nil"/>
               <w:left w:val="nil"/>
@@ -1100,90 +1145,16 @@
                 <w:sz w:val="24"/>
               </w:rPr>
             </w:pPr>
-            <w:r>
-              <w:rPr>
-                <w:rFonts w:ascii="Book Antiqua" w:hAnsi="Book Antiqua"/>
-                <w:sz w:val="24"/>
-              </w:rPr>
-              <w:t>Anglais </w:t>
-            </w:r>
-          </w:p>
-        </w:tc>
-        <w:tc>
-          <w:tcPr>
-            <w:tcW w:w="6874" w:type="dxa"/>
-            <w:tcBorders>
-              <w:top w:val="nil"/>
-              <w:left w:val="nil"/>
-              <w:bottom w:val="nil"/>
-              <w:right w:val="nil"/>
-            </w:tcBorders>
-          </w:tcPr>
-          <w:p>
-            <w:pPr>
-              <w:rPr>
-                <w:sz w:val="24"/>
-              </w:rPr>
-            </w:pPr>
-            <w:r>
-              <w:rPr>
-                <w:rFonts w:ascii="Book Antiqua" w:hAnsi="Book Antiqua"/>
-                <w:sz w:val="24"/>
-              </w:rPr>
-              <w:t>: Lu, Parlé, Ecrit (Technique).</w:t>
-            </w:r>
-          </w:p>
-        </w:tc>
-      </w:tr>
-      <w:tr>
-        <w:tc>
-          <w:tcPr>
-            <w:tcW w:w="2338" w:type="dxa"/>
-            <w:tcBorders>
-              <w:top w:val="nil"/>
-              <w:left w:val="nil"/>
-              <w:bottom w:val="nil"/>
-              <w:right w:val="nil"/>
-            </w:tcBorders>
-          </w:tcPr>
-          <w:p>
-            <w:pPr>
-              <w:rPr>
-                <w:sz w:val="24"/>
-              </w:rPr>
-            </w:pPr>
-            <w:r>
-              <w:rPr>
-                <w:rFonts w:ascii="Book Antiqua" w:hAnsi="Book Antiqua"/>
-                <w:sz w:val="24"/>
-              </w:rPr>
-              <w:t>Allemand </w:t>
-            </w:r>
-          </w:p>
-        </w:tc>
-        <w:tc>
-          <w:tcPr>
-            <w:tcW w:w="6874" w:type="dxa"/>
-            <w:tcBorders>
-              <w:top w:val="nil"/>
-              <w:left w:val="nil"/>
-              <w:bottom w:val="nil"/>
-              <w:right w:val="nil"/>
-            </w:tcBorders>
-          </w:tcPr>
-          <w:p>
-            <w:pPr>
-              <w:rPr>
-                <w:sz w:val="24"/>
-              </w:rPr>
-            </w:pPr>
-            <w:r>
-              <w:rPr>
-                <w:rFonts w:ascii="Book Antiqua" w:hAnsi="Book Antiqua"/>
-                <w:sz w:val="24"/>
-              </w:rPr>
-              <w:t>: Lu, Parlé, Ecrit.</w:t>
-            </w:r>
+            <w:fldSimple w:instr=" MERGEFIELD  $languages.Language.Label  \* MERGEFORMAT ">
+              <w:r>
+                <w:rPr>
+                  <w:rFonts w:ascii="Book Antiqua" w:hAnsi="Book Antiqua"/>
+                  <w:noProof/>
+                  <w:sz w:val="24"/>
+                </w:rPr>
+                <w:t>«$languages.Language.Label»</w:t>
+              </w:r>
+            </w:fldSimple>
           </w:p>
         </w:tc>
       </w:tr>
@@ -1248,13 +1219,13 @@
         <w:tblLook w:val="0000"/>
       </w:tblPr>
       <w:tblGrid>
-        <w:gridCol w:w="2338"/>
-        <w:gridCol w:w="6874"/>
+        <w:gridCol w:w="9001"/>
+        <w:gridCol w:w="211"/>
       </w:tblGrid>
       <w:tr>
         <w:tc>
           <w:tcPr>
-            <w:tcW w:w="2338" w:type="dxa"/>
+            <w:tcW w:w="9001" w:type="dxa"/>
             <w:tcBorders>
               <w:top w:val="nil"/>
               <w:left w:val="nil"/>
@@ -1268,18 +1239,21 @@
                 <w:sz w:val="24"/>
               </w:rPr>
             </w:pPr>
-            <w:r>
-              <w:rPr>
-                <w:rFonts w:ascii="Book Antiqua" w:hAnsi="Book Antiqua"/>
-                <w:sz w:val="24"/>
-              </w:rPr>
-              <w:t>Sport </w:t>
-            </w:r>
+            <w:fldSimple w:instr=" MERGEFIELD  $hobbies.Label  \* MERGEFORMAT ">
+              <w:r>
+                <w:rPr>
+                  <w:rFonts w:ascii="Book Antiqua" w:hAnsi="Book Antiqua"/>
+                  <w:noProof/>
+                  <w:sz w:val="24"/>
+                </w:rPr>
+                <w:t>«$hobbies.Label»</w:t>
+              </w:r>
+            </w:fldSimple>
           </w:p>
         </w:tc>
         <w:tc>
           <w:tcPr>
-            <w:tcW w:w="6874" w:type="dxa"/>
+            <w:tcW w:w="211" w:type="dxa"/>
             <w:tcBorders>
               <w:top w:val="nil"/>
               <w:left w:val="nil"/>
@@ -1293,65 +1267,6 @@
                 <w:sz w:val="24"/>
               </w:rPr>
             </w:pPr>
-            <w:r>
-              <w:rPr>
-                <w:rFonts w:ascii="Book Antiqua" w:hAnsi="Book Antiqua"/>
-                <w:sz w:val="24"/>
-              </w:rPr>
-              <w:t>: Badminton.</w:t>
-            </w:r>
-          </w:p>
-        </w:tc>
-      </w:tr>
-      <w:tr>
-        <w:tc>
-          <w:tcPr>
-            <w:tcW w:w="2338" w:type="dxa"/>
-            <w:tcBorders>
-              <w:top w:val="nil"/>
-              <w:left w:val="nil"/>
-              <w:bottom w:val="nil"/>
-              <w:right w:val="nil"/>
-            </w:tcBorders>
-          </w:tcPr>
-          <w:p>
-            <w:pPr>
-              <w:rPr>
-                <w:sz w:val="24"/>
-              </w:rPr>
-            </w:pPr>
-            <w:r>
-              <w:rPr>
-                <w:rFonts w:ascii="Book Antiqua" w:hAnsi="Book Antiqua"/>
-                <w:sz w:val="24"/>
-              </w:rPr>
-              <w:t>Musique </w:t>
-            </w:r>
-          </w:p>
-        </w:tc>
-        <w:tc>
-          <w:tcPr>
-            <w:tcW w:w="6874" w:type="dxa"/>
-            <w:tcBorders>
-              <w:top w:val="nil"/>
-              <w:left w:val="nil"/>
-              <w:bottom w:val="nil"/>
-              <w:right w:val="nil"/>
-            </w:tcBorders>
-          </w:tcPr>
-          <w:p>
-            <w:pPr>
-              <w:rPr>
-                <w:sz w:val="24"/>
-              </w:rPr>
-            </w:pPr>
-            <w:r>
-              <w:rPr>
-                <w:rFonts w:ascii="Book Antiqua" w:hAnsi="Book Antiqua"/>
-                <w:sz w:val="24"/>
-              </w:rPr>
-              <w:t>: pratique la batterie dans un groupe.</w:t>
-            </w:r>
           </w:p>
         </w:tc>
       </w:tr>

</xml_diff>